<commit_message>
now AIHandler is here again
</commit_message>
<xml_diff>
--- a/docs/ooooozzzzzzz_part1.docx
+++ b/docs/ooooozzzzzzz_part1.docx
@@ -7,16 +7,7 @@
         <w:ind/>
       </w:pPr>
       <w:r>
-        <w:t>Thank you for your response. Now, please answer the following question:</w:t>
-      </w:r>
-      <w:r>
-        <w:br/>
-      </w:r>
-      <w:r>
-        <w:br/>
-      </w:r>
-      <w:r>
-        <w:t>1. How do you think technology has changed the way we communicate with each other?</w:t>
+        <w:t>It seems like your response is unclear. Please provide your complete answer for the IELTS Speaking task on "Describe a memorable meal you had." Once you do, I will assess your response based on the criteria given.</w:t>
       </w:r>
     </w:p>
     <w:p/>

</xml_diff>